<commit_message>
DNF: Tautology with one variable
</commit_message>
<xml_diff>
--- a/Ale1.docx
+++ b/Ale1.docx
@@ -275,7 +275,37 @@
           <w:sz w:val="22"/>
           <w:shd w:fill="auto" w:val="clear"/>
         </w:rPr>
-        <w:t xml:space="preserve">Very large propositions especially with many distinct variables may result in StackOverflowExceptions.</w:t>
+        <w:t xml:space="preserve">Certain errors are handled by try/catch clauses. The error message is logged through Debug.Writeline() in the console. For instance, entering an invalid proposition.</w:t>
+      </w:r>
+    </w:p>
+    <w:p>
+      <w:pPr>
+        <w:numPr>
+          <w:ilvl w:val="0"/>
+          <w:numId w:val="5"/>
+        </w:numPr>
+        <w:spacing w:before="0" w:after="160" w:line="259"/>
+        <w:ind w:right="0" w:left="720" w:hanging="360"/>
+        <w:jc w:val="left"/>
+        <w:rPr>
+          <w:rFonts w:ascii="Calibri" w:hAnsi="Calibri" w:cs="Calibri" w:eastAsia="Calibri"/>
+          <w:color w:val="auto"/>
+          <w:spacing w:val="0"/>
+          <w:position w:val="0"/>
+          <w:sz w:val="22"/>
+          <w:shd w:fill="auto" w:val="clear"/>
+        </w:rPr>
+      </w:pPr>
+      <w:r>
+        <w:rPr>
+          <w:rFonts w:ascii="Calibri" w:hAnsi="Calibri" w:cs="Calibri" w:eastAsia="Calibri"/>
+          <w:color w:val="auto"/>
+          <w:spacing w:val="0"/>
+          <w:position w:val="0"/>
+          <w:sz w:val="22"/>
+          <w:shd w:fill="auto" w:val="clear"/>
+        </w:rPr>
+        <w:t xml:space="preserve">Consider a tautology, then a disjunctive normal form (DNF) or simplified disjunctive normal form (SDNF) could be represented as "true".  In my program the DNF is still being generated, however, the SDNF is the given prefix input.</w:t>
       </w:r>
     </w:p>
   </w:body>

</xml_diff>